<commit_message>
finishing touches on documents all work integrated into slides small changes in work schedule followed small changes in main document for work breakdown older version of presentation without chris' work moved to old/ directory
</commit_message>
<xml_diff>
--- a/SQA CA2 Group Assignment Main Document.docx
+++ b/SQA CA2 Group Assignment Main Document.docx
@@ -279,7 +279,21 @@
                                             <w:rPr>
                                               <w:color w:val="000000" w:themeColor="text1"/>
                                             </w:rPr>
-                                            <w:t>presentation slides which describes the various aspects of Sahi.</w:t>
+                                            <w:t xml:space="preserve">presentation slides which describes the various aspects of </w:t>
+                                          </w:r>
+                                          <w:proofErr w:type="spellStart"/>
+                                          <w:r>
+                                            <w:rPr>
+                                              <w:color w:val="000000" w:themeColor="text1"/>
+                                            </w:rPr>
+                                            <w:t>Sahi</w:t>
+                                          </w:r>
+                                          <w:proofErr w:type="spellEnd"/>
+                                          <w:r>
+                                            <w:rPr>
+                                              <w:color w:val="000000" w:themeColor="text1"/>
+                                            </w:rPr>
+                                            <w:t>.</w:t>
                                           </w:r>
                                         </w:p>
                                       </w:sdtContent>
@@ -315,8 +329,9 @@
                                               <w:szCs w:val="26"/>
                                               <w:lang w:val="en-GB"/>
                                             </w:rPr>
-                                            <w:t>James McGarr</w:t>
+                                            <w:t xml:space="preserve">James </w:t>
                                           </w:r>
+                                          <w:proofErr w:type="spellStart"/>
                                           <w:r>
                                             <w:rPr>
                                               <w:color w:val="ED7D31" w:themeColor="accent2"/>
@@ -324,8 +339,89 @@
                                               <w:szCs w:val="26"/>
                                               <w:lang w:val="en-GB"/>
                                             </w:rPr>
-                                            <w:t>, Liranda Krasniqi, Christopher O Brien, Aleksandar Zoric</w:t>
+                                            <w:t>McGarr</w:t>
                                           </w:r>
+                                          <w:proofErr w:type="spellEnd"/>
+                                          <w:r>
+                                            <w:rPr>
+                                              <w:color w:val="ED7D31" w:themeColor="accent2"/>
+                                              <w:sz w:val="26"/>
+                                              <w:szCs w:val="26"/>
+                                              <w:lang w:val="en-GB"/>
+                                            </w:rPr>
+                                            <w:t xml:space="preserve">, </w:t>
+                                          </w:r>
+                                          <w:proofErr w:type="spellStart"/>
+                                          <w:r>
+                                            <w:rPr>
+                                              <w:color w:val="ED7D31" w:themeColor="accent2"/>
+                                              <w:sz w:val="26"/>
+                                              <w:szCs w:val="26"/>
+                                              <w:lang w:val="en-GB"/>
+                                            </w:rPr>
+                                            <w:t>Liranda</w:t>
+                                          </w:r>
+                                          <w:proofErr w:type="spellEnd"/>
+                                          <w:r>
+                                            <w:rPr>
+                                              <w:color w:val="ED7D31" w:themeColor="accent2"/>
+                                              <w:sz w:val="26"/>
+                                              <w:szCs w:val="26"/>
+                                              <w:lang w:val="en-GB"/>
+                                            </w:rPr>
+                                            <w:t xml:space="preserve"> </w:t>
+                                          </w:r>
+                                          <w:proofErr w:type="spellStart"/>
+                                          <w:r>
+                                            <w:rPr>
+                                              <w:color w:val="ED7D31" w:themeColor="accent2"/>
+                                              <w:sz w:val="26"/>
+                                              <w:szCs w:val="26"/>
+                                              <w:lang w:val="en-GB"/>
+                                            </w:rPr>
+                                            <w:t>Krasniqi</w:t>
+                                          </w:r>
+                                          <w:proofErr w:type="spellEnd"/>
+                                          <w:r>
+                                            <w:rPr>
+                                              <w:color w:val="ED7D31" w:themeColor="accent2"/>
+                                              <w:sz w:val="26"/>
+                                              <w:szCs w:val="26"/>
+                                              <w:lang w:val="en-GB"/>
+                                            </w:rPr>
+                                            <w:t xml:space="preserve">, Christopher O Brien, </w:t>
+                                          </w:r>
+                                          <w:proofErr w:type="spellStart"/>
+                                          <w:r>
+                                            <w:rPr>
+                                              <w:color w:val="ED7D31" w:themeColor="accent2"/>
+                                              <w:sz w:val="26"/>
+                                              <w:szCs w:val="26"/>
+                                              <w:lang w:val="en-GB"/>
+                                            </w:rPr>
+                                            <w:t>Aleksandar</w:t>
+                                          </w:r>
+                                          <w:proofErr w:type="spellEnd"/>
+                                          <w:r>
+                                            <w:rPr>
+                                              <w:color w:val="ED7D31" w:themeColor="accent2"/>
+                                              <w:sz w:val="26"/>
+                                              <w:szCs w:val="26"/>
+                                              <w:lang w:val="en-GB"/>
+                                            </w:rPr>
+                                            <w:t xml:space="preserve"> </w:t>
+                                          </w:r>
+                                          <w:proofErr w:type="spellStart"/>
+                                          <w:r>
+                                            <w:rPr>
+                                              <w:color w:val="ED7D31" w:themeColor="accent2"/>
+                                              <w:sz w:val="26"/>
+                                              <w:szCs w:val="26"/>
+                                              <w:lang w:val="en-GB"/>
+                                            </w:rPr>
+                                            <w:t>Zoric</w:t>
+                                          </w:r>
+                                          <w:proofErr w:type="spellEnd"/>
                                         </w:p>
                                       </w:sdtContent>
                                     </w:sdt>
@@ -594,7 +690,21 @@
                                       <w:rPr>
                                         <w:color w:val="000000" w:themeColor="text1"/>
                                       </w:rPr>
-                                      <w:t>presentation slides which describes the various aspects of Sahi.</w:t>
+                                      <w:t xml:space="preserve">presentation slides which describes the various aspects of </w:t>
+                                    </w:r>
+                                    <w:proofErr w:type="spellStart"/>
+                                    <w:r>
+                                      <w:rPr>
+                                        <w:color w:val="000000" w:themeColor="text1"/>
+                                      </w:rPr>
+                                      <w:t>Sahi</w:t>
+                                    </w:r>
+                                    <w:proofErr w:type="spellEnd"/>
+                                    <w:r>
+                                      <w:rPr>
+                                        <w:color w:val="000000" w:themeColor="text1"/>
+                                      </w:rPr>
+                                      <w:t>.</w:t>
                                     </w:r>
                                   </w:p>
                                 </w:sdtContent>
@@ -630,8 +740,9 @@
                                         <w:szCs w:val="26"/>
                                         <w:lang w:val="en-GB"/>
                                       </w:rPr>
-                                      <w:t>James McGarr</w:t>
+                                      <w:t xml:space="preserve">James </w:t>
                                     </w:r>
+                                    <w:proofErr w:type="spellStart"/>
                                     <w:r>
                                       <w:rPr>
                                         <w:color w:val="ED7D31" w:themeColor="accent2"/>
@@ -639,8 +750,89 @@
                                         <w:szCs w:val="26"/>
                                         <w:lang w:val="en-GB"/>
                                       </w:rPr>
-                                      <w:t>, Liranda Krasniqi, Christopher O Brien, Aleksandar Zoric</w:t>
+                                      <w:t>McGarr</w:t>
                                     </w:r>
+                                    <w:proofErr w:type="spellEnd"/>
+                                    <w:r>
+                                      <w:rPr>
+                                        <w:color w:val="ED7D31" w:themeColor="accent2"/>
+                                        <w:sz w:val="26"/>
+                                        <w:szCs w:val="26"/>
+                                        <w:lang w:val="en-GB"/>
+                                      </w:rPr>
+                                      <w:t xml:space="preserve">, </w:t>
+                                    </w:r>
+                                    <w:proofErr w:type="spellStart"/>
+                                    <w:r>
+                                      <w:rPr>
+                                        <w:color w:val="ED7D31" w:themeColor="accent2"/>
+                                        <w:sz w:val="26"/>
+                                        <w:szCs w:val="26"/>
+                                        <w:lang w:val="en-GB"/>
+                                      </w:rPr>
+                                      <w:t>Liranda</w:t>
+                                    </w:r>
+                                    <w:proofErr w:type="spellEnd"/>
+                                    <w:r>
+                                      <w:rPr>
+                                        <w:color w:val="ED7D31" w:themeColor="accent2"/>
+                                        <w:sz w:val="26"/>
+                                        <w:szCs w:val="26"/>
+                                        <w:lang w:val="en-GB"/>
+                                      </w:rPr>
+                                      <w:t xml:space="preserve"> </w:t>
+                                    </w:r>
+                                    <w:proofErr w:type="spellStart"/>
+                                    <w:r>
+                                      <w:rPr>
+                                        <w:color w:val="ED7D31" w:themeColor="accent2"/>
+                                        <w:sz w:val="26"/>
+                                        <w:szCs w:val="26"/>
+                                        <w:lang w:val="en-GB"/>
+                                      </w:rPr>
+                                      <w:t>Krasniqi</w:t>
+                                    </w:r>
+                                    <w:proofErr w:type="spellEnd"/>
+                                    <w:r>
+                                      <w:rPr>
+                                        <w:color w:val="ED7D31" w:themeColor="accent2"/>
+                                        <w:sz w:val="26"/>
+                                        <w:szCs w:val="26"/>
+                                        <w:lang w:val="en-GB"/>
+                                      </w:rPr>
+                                      <w:t xml:space="preserve">, Christopher O Brien, </w:t>
+                                    </w:r>
+                                    <w:proofErr w:type="spellStart"/>
+                                    <w:r>
+                                      <w:rPr>
+                                        <w:color w:val="ED7D31" w:themeColor="accent2"/>
+                                        <w:sz w:val="26"/>
+                                        <w:szCs w:val="26"/>
+                                        <w:lang w:val="en-GB"/>
+                                      </w:rPr>
+                                      <w:t>Aleksandar</w:t>
+                                    </w:r>
+                                    <w:proofErr w:type="spellEnd"/>
+                                    <w:r>
+                                      <w:rPr>
+                                        <w:color w:val="ED7D31" w:themeColor="accent2"/>
+                                        <w:sz w:val="26"/>
+                                        <w:szCs w:val="26"/>
+                                        <w:lang w:val="en-GB"/>
+                                      </w:rPr>
+                                      <w:t xml:space="preserve"> </w:t>
+                                    </w:r>
+                                    <w:proofErr w:type="spellStart"/>
+                                    <w:r>
+                                      <w:rPr>
+                                        <w:color w:val="ED7D31" w:themeColor="accent2"/>
+                                        <w:sz w:val="26"/>
+                                        <w:szCs w:val="26"/>
+                                        <w:lang w:val="en-GB"/>
+                                      </w:rPr>
+                                      <w:t>Zoric</w:t>
+                                    </w:r>
+                                    <w:proofErr w:type="spellEnd"/>
                                   </w:p>
                                 </w:sdtContent>
                               </w:sdt>
@@ -718,8 +910,13 @@
         <w:t>the topic of “W</w:t>
       </w:r>
       <w:r>
-        <w:t>hat is Sahi</w:t>
-      </w:r>
+        <w:t xml:space="preserve">hat is </w:t>
+      </w:r>
+      <w:proofErr w:type="spellStart"/>
+      <w:r>
+        <w:t>Sahi</w:t>
+      </w:r>
+      <w:proofErr w:type="spellEnd"/>
       <w:r>
         <w:t>”</w:t>
       </w:r>
@@ -735,10 +932,14 @@
       <w:r>
         <w:t xml:space="preserve"> and work schedule</w:t>
       </w:r>
-      <w:bookmarkStart w:id="1" w:name="_GoBack"/>
-      <w:bookmarkEnd w:id="1"/>
       <w:r>
         <w:t>.</w:t>
+      </w:r>
+      <w:r>
+        <w:t xml:space="preserve"> Added version control to documents with git.</w:t>
+      </w:r>
+      <w:r>
+        <w:t xml:space="preserve"> Integrated work together.</w:t>
       </w:r>
     </w:p>
     <w:p>
@@ -751,10 +952,21 @@
     </w:p>
     <w:p>
       <w:r>
-        <w:t xml:space="preserve">Worked on the topic of “How does Sahi Work” and created the </w:t>
+        <w:t xml:space="preserve">Worked on the topic of “How does </w:t>
+      </w:r>
+      <w:proofErr w:type="spellStart"/>
+      <w:r>
+        <w:t>Sahi</w:t>
+      </w:r>
+      <w:proofErr w:type="spellEnd"/>
+      <w:r>
+        <w:t xml:space="preserve"> Work” and created the </w:t>
       </w:r>
       <w:r>
         <w:t xml:space="preserve">group chat channel with Slack. </w:t>
+      </w:r>
+      <w:r>
+        <w:t>Integrated work together.</w:t>
       </w:r>
     </w:p>
     <w:p>
@@ -767,10 +979,21 @@
     </w:p>
     <w:p>
       <w:r>
-        <w:t>Created the mini exercise and the topic of how Sahi applies to us as Software Engineers.</w:t>
+        <w:t xml:space="preserve">Created the mini exercise and the topic of how </w:t>
+      </w:r>
+      <w:proofErr w:type="spellStart"/>
+      <w:r>
+        <w:t>Sahi</w:t>
+      </w:r>
+      <w:proofErr w:type="spellEnd"/>
+      <w:r>
+        <w:t xml:space="preserve"> applies to us as Software Engineers.</w:t>
       </w:r>
       <w:r>
         <w:t xml:space="preserve"> </w:t>
+      </w:r>
+      <w:r>
+        <w:t>Integrated work together.</w:t>
       </w:r>
     </w:p>
     <w:p>
@@ -783,14 +1006,32 @@
           <w:szCs w:val="22"/>
         </w:rPr>
       </w:pPr>
+      <w:proofErr w:type="spellStart"/>
       <w:r>
         <w:t>Liranda</w:t>
       </w:r>
+      <w:proofErr w:type="spellEnd"/>
     </w:p>
     <w:p>
       <w:r>
-        <w:t>Worked on researching the advantages and disadvantages of Sahi.</w:t>
-      </w:r>
+        <w:t xml:space="preserve">Worked on researching the advantages and disadvantages of </w:t>
+      </w:r>
+      <w:proofErr w:type="spellStart"/>
+      <w:r>
+        <w:t>Sahi</w:t>
+      </w:r>
+      <w:proofErr w:type="spellEnd"/>
+      <w:r>
+        <w:t>.</w:t>
+      </w:r>
+      <w:r>
+        <w:t xml:space="preserve"> </w:t>
+      </w:r>
+      <w:r>
+        <w:t>Integrated work together.</w:t>
+      </w:r>
+      <w:bookmarkStart w:id="1" w:name="_GoBack"/>
+      <w:bookmarkEnd w:id="1"/>
     </w:p>
     <w:sectPr>
       <w:pgSz w:w="11906" w:h="16838"/>
@@ -1939,7 +2180,7 @@
 </file>
 
 <file path=customXml/itemProps2.xml><?xml version="1.0" encoding="utf-8"?>
-<ds:datastoreItem xmlns:ds="http://schemas.openxmlformats.org/officeDocument/2006/customXml" ds:itemID="{32F018E6-68AF-4EA7-8694-0E2CE1874474}">
+<ds:datastoreItem xmlns:ds="http://schemas.openxmlformats.org/officeDocument/2006/customXml" ds:itemID="{499049AB-525A-4BC9-96E2-30C02D92CEF1}">
   <ds:schemaRefs>
     <ds:schemaRef ds:uri="http://schemas.openxmlformats.org/officeDocument/2006/bibliography"/>
   </ds:schemaRefs>

</xml_diff>

<commit_message>
added link to github repository to main document
</commit_message>
<xml_diff>
--- a/SQA CA2 Group Assignment Main Document.docx
+++ b/SQA CA2 Group Assignment Main Document.docx
@@ -1030,6 +1030,29 @@
       <w:r>
         <w:t>Integrated work together.</w:t>
       </w:r>
+    </w:p>
+    <w:p>
+      <w:pPr>
+        <w:pStyle w:val="Heading1"/>
+      </w:pPr>
+      <w:r>
+        <w:t xml:space="preserve">Version Control on </w:t>
+      </w:r>
+      <w:proofErr w:type="spellStart"/>
+      <w:r>
+        <w:t>Github</w:t>
+      </w:r>
+      <w:proofErr w:type="spellEnd"/>
+    </w:p>
+    <w:p>
+      <w:hyperlink r:id="rId8" w:history="1">
+        <w:r>
+          <w:rPr>
+            <w:rStyle w:val="Hyperlink"/>
+          </w:rPr>
+          <w:t>https://github.com/JamesDaniel/Software-Quality-Assurance-Group-CA</w:t>
+        </w:r>
+      </w:hyperlink>
       <w:bookmarkStart w:id="1" w:name="_GoBack"/>
       <w:bookmarkEnd w:id="1"/>
     </w:p>
@@ -2180,7 +2203,7 @@
 </file>
 
 <file path=customXml/itemProps2.xml><?xml version="1.0" encoding="utf-8"?>
-<ds:datastoreItem xmlns:ds="http://schemas.openxmlformats.org/officeDocument/2006/customXml" ds:itemID="{499049AB-525A-4BC9-96E2-30C02D92CEF1}">
+<ds:datastoreItem xmlns:ds="http://schemas.openxmlformats.org/officeDocument/2006/customXml" ds:itemID="{9E9710A2-62F7-4CAA-892E-80D660CD6501}">
   <ds:schemaRefs>
     <ds:schemaRef ds:uri="http://schemas.openxmlformats.org/officeDocument/2006/bibliography"/>
   </ds:schemaRefs>

</xml_diff>